<commit_message>
adding all the web files and instructions v2
</commit_message>
<xml_diff>
--- a/APP DEV (MIDTERM).docx
+++ b/APP DEV (MIDTERM).docx
@@ -427,16 +427,14 @@
         </w:rPr>
         <w:t>Copy and Paste website content that can cater the audience need (</w:t>
       </w:r>
-      <w:proofErr w:type="gramStart"/>
-      <w:r>
-        <w:rPr>
-          <w:rFonts w:ascii="Roboto" w:hAnsi="Roboto"/>
-          <w:sz w:val="28"/>
-          <w:szCs w:val="28"/>
-        </w:rPr>
-        <w:t>i.e.</w:t>
-      </w:r>
-      <w:proofErr w:type="gramEnd"/>
+      <w:r>
+        <w:rPr>
+          <w:rFonts w:ascii="Roboto" w:hAnsi="Roboto"/>
+          <w:sz w:val="28"/>
+          <w:szCs w:val="28"/>
+        </w:rPr>
+        <w:t>i.e.,</w:t>
+      </w:r>
       <w:r>
         <w:rPr>
           <w:rFonts w:ascii="Roboto" w:hAnsi="Roboto"/>
@@ -453,6 +451,16 @@
         </w:rPr>
         <w:t>:</w:t>
       </w:r>
+    </w:p>
+    <w:p>
+      <w:pPr>
+        <w:ind w:left="360"/>
+        <w:rPr>
+          <w:rFonts w:ascii="Roboto" w:hAnsi="Roboto"/>
+          <w:sz w:val="28"/>
+          <w:szCs w:val="28"/>
+        </w:rPr>
+      </w:pPr>
     </w:p>
     <w:p>
       <w:pPr>
@@ -611,6 +619,46 @@
           <w:szCs w:val="28"/>
         </w:rPr>
       </w:pPr>
+      <w:hyperlink r:id="rId7" w:history="1">
+        <w:r>
+          <w:rPr>
+            <w:rStyle w:val="Hyperlink"/>
+            <w:rFonts w:ascii="Roboto" w:hAnsi="Roboto"/>
+            <w:sz w:val="28"/>
+            <w:szCs w:val="28"/>
+          </w:rPr>
+          <w:t>rdtungul.github.io/</w:t>
+        </w:r>
+        <w:proofErr w:type="spellStart"/>
+        <w:r>
+          <w:rPr>
+            <w:rStyle w:val="Hyperlink"/>
+            <w:rFonts w:ascii="Roboto" w:hAnsi="Roboto"/>
+            <w:sz w:val="28"/>
+            <w:szCs w:val="28"/>
+          </w:rPr>
+          <w:t>appdev</w:t>
+        </w:r>
+        <w:proofErr w:type="spellEnd"/>
+        <w:r>
+          <w:rPr>
+            <w:rStyle w:val="Hyperlink"/>
+            <w:rFonts w:ascii="Roboto" w:hAnsi="Roboto"/>
+            <w:sz w:val="28"/>
+            <w:szCs w:val="28"/>
+          </w:rPr>
+          <w:t>-midterm/</w:t>
+        </w:r>
+      </w:hyperlink>
+    </w:p>
+    <w:p>
+      <w:pPr>
+        <w:rPr>
+          <w:rFonts w:ascii="Roboto" w:hAnsi="Roboto"/>
+          <w:sz w:val="28"/>
+          <w:szCs w:val="28"/>
+        </w:rPr>
+      </w:pPr>
     </w:p>
     <w:p>
       <w:pPr>
@@ -684,6 +732,30 @@
           <w:szCs w:val="28"/>
         </w:rPr>
         <w:t>sentence/wordings and replace all the Lorem ipsum text into your generated sentences</w:t>
+      </w:r>
+      <w:r>
+        <w:rPr>
+          <w:rFonts w:ascii="Roboto" w:hAnsi="Roboto"/>
+          <w:sz w:val="28"/>
+          <w:szCs w:val="28"/>
+        </w:rPr>
+        <w:t xml:space="preserve"> (</w:t>
+      </w:r>
+      <w:r>
+        <w:rPr>
+          <w:rFonts w:ascii="Roboto" w:hAnsi="Roboto"/>
+          <w:sz w:val="28"/>
+          <w:szCs w:val="28"/>
+        </w:rPr>
+        <w:t>Note: i</w:t>
+      </w:r>
+      <w:r>
+        <w:rPr>
+          <w:rFonts w:ascii="Roboto" w:hAnsi="Roboto"/>
+          <w:sz w:val="28"/>
+          <w:szCs w:val="28"/>
+        </w:rPr>
+        <w:t>mages and icons are fixed)</w:t>
       </w:r>
       <w:r>
         <w:rPr>
@@ -765,7 +837,7 @@
                     </pic:cNvPicPr>
                   </pic:nvPicPr>
                   <pic:blipFill>
-                    <a:blip r:embed="rId7" cstate="print">
+                    <a:blip r:embed="rId8" cstate="print">
                       <a:extLst>
                         <a:ext uri="{28A0092B-C50C-407E-A947-70E740481C1C}">
                           <a14:useLocalDpi xmlns:a14="http://schemas.microsoft.com/office/drawing/2010/main" val="0"/>
@@ -852,6 +924,72 @@
         </w:rPr>
         <w:t>.</w:t>
       </w:r>
+      <w:r>
+        <w:rPr>
+          <w:rFonts w:ascii="Roboto" w:hAnsi="Roboto"/>
+          <w:sz w:val="28"/>
+          <w:szCs w:val="28"/>
+        </w:rPr>
+        <w:t xml:space="preserve"> (Note: Web layout only)</w:t>
+      </w:r>
+    </w:p>
+    <w:p>
+      <w:pPr>
+        <w:rPr>
+          <w:rFonts w:ascii="Roboto" w:hAnsi="Roboto"/>
+          <w:sz w:val="28"/>
+          <w:szCs w:val="28"/>
+        </w:rPr>
+      </w:pPr>
+      <w:r>
+        <w:rPr>
+          <w:noProof/>
+        </w:rPr>
+        <w:drawing>
+          <wp:inline distT="0" distB="0" distL="0" distR="0" wp14:anchorId="3E783F58" wp14:editId="4AB241EF">
+            <wp:extent cx="5943600" cy="3088005"/>
+            <wp:effectExtent l="0" t="0" r="0" b="0"/>
+            <wp:docPr id="1720314357" name="Picture 1" descr="A screenshot of a computer&#10;&#10;Description automatically generated"/>
+            <wp:cNvGraphicFramePr>
+              <a:graphicFrameLocks xmlns:a="http://schemas.openxmlformats.org/drawingml/2006/main" noChangeAspect="1"/>
+            </wp:cNvGraphicFramePr>
+            <a:graphic xmlns:a="http://schemas.openxmlformats.org/drawingml/2006/main">
+              <a:graphicData uri="http://schemas.openxmlformats.org/drawingml/2006/picture">
+                <pic:pic xmlns:pic="http://schemas.openxmlformats.org/drawingml/2006/picture">
+                  <pic:nvPicPr>
+                    <pic:cNvPr id="1720314357" name="Picture 1" descr="A screenshot of a computer&#10;&#10;Description automatically generated"/>
+                    <pic:cNvPicPr/>
+                  </pic:nvPicPr>
+                  <pic:blipFill>
+                    <a:blip r:embed="rId9"/>
+                    <a:stretch>
+                      <a:fillRect/>
+                    </a:stretch>
+                  </pic:blipFill>
+                  <pic:spPr>
+                    <a:xfrm>
+                      <a:off x="0" y="0"/>
+                      <a:ext cx="5943600" cy="3088005"/>
+                    </a:xfrm>
+                    <a:prstGeom prst="rect">
+                      <a:avLst/>
+                    </a:prstGeom>
+                  </pic:spPr>
+                </pic:pic>
+              </a:graphicData>
+            </a:graphic>
+          </wp:inline>
+        </w:drawing>
+      </w:r>
+    </w:p>
+    <w:p>
+      <w:pPr>
+        <w:rPr>
+          <w:rFonts w:ascii="Roboto" w:hAnsi="Roboto"/>
+          <w:sz w:val="28"/>
+          <w:szCs w:val="28"/>
+        </w:rPr>
+      </w:pPr>
     </w:p>
     <w:p>
       <w:pPr>
@@ -946,7 +1084,7 @@
                     <pic:cNvPicPr/>
                   </pic:nvPicPr>
                   <pic:blipFill>
-                    <a:blip r:embed="rId8"/>
+                    <a:blip r:embed="rId10"/>
                     <a:stretch>
                       <a:fillRect/>
                     </a:stretch>
@@ -1020,6 +1158,24 @@
           <w:szCs w:val="28"/>
         </w:rPr>
       </w:pPr>
+    </w:p>
+    <w:p>
+      <w:pPr>
+        <w:rPr>
+          <w:rFonts w:ascii="Roboto" w:hAnsi="Roboto"/>
+          <w:sz w:val="28"/>
+          <w:szCs w:val="28"/>
+        </w:rPr>
+      </w:pPr>
+    </w:p>
+    <w:p>
+      <w:pPr>
+        <w:rPr>
+          <w:rFonts w:ascii="Roboto" w:hAnsi="Roboto"/>
+          <w:sz w:val="28"/>
+          <w:szCs w:val="28"/>
+        </w:rPr>
+      </w:pPr>
       <w:r>
         <w:rPr>
           <w:rFonts w:ascii="Roboto" w:hAnsi="Roboto"/>
@@ -1201,39 +1357,33 @@
       <w:pPr>
         <w:rPr>
           <w:rFonts w:ascii="Roboto" w:hAnsi="Roboto"/>
-          <w:sz w:val="28"/>
-          <w:szCs w:val="28"/>
-        </w:rPr>
-      </w:pPr>
-    </w:p>
-    <w:p>
-      <w:pPr>
-        <w:rPr>
-          <w:rFonts w:ascii="Roboto" w:hAnsi="Roboto"/>
-          <w:sz w:val="28"/>
-          <w:szCs w:val="28"/>
-        </w:rPr>
-      </w:pPr>
-    </w:p>
-    <w:p>
-      <w:pPr>
-        <w:rPr>
-          <w:rFonts w:ascii="Roboto" w:hAnsi="Roboto"/>
-          <w:sz w:val="28"/>
-          <w:szCs w:val="28"/>
-        </w:rPr>
-      </w:pPr>
-      <w:r>
-        <w:rPr>
-          <w:rFonts w:ascii="Roboto" w:hAnsi="Roboto"/>
-          <w:sz w:val="28"/>
-          <w:szCs w:val="28"/>
-        </w:rPr>
-        <w:t>Note</w:t>
-      </w:r>
-      <w:r>
-        <w:rPr>
-          <w:rFonts w:ascii="Roboto" w:hAnsi="Roboto"/>
+          <w:color w:val="FF0000"/>
+          <w:sz w:val="28"/>
+          <w:szCs w:val="28"/>
+        </w:rPr>
+      </w:pPr>
+      <w:r>
+        <w:rPr>
+          <w:rFonts w:ascii="Roboto" w:hAnsi="Roboto"/>
+          <w:color w:val="FF0000"/>
+          <w:sz w:val="28"/>
+          <w:szCs w:val="28"/>
+        </w:rPr>
+        <w:t xml:space="preserve">*** </w:t>
+      </w:r>
+      <w:r>
+        <w:rPr>
+          <w:rFonts w:ascii="Roboto" w:hAnsi="Roboto"/>
+          <w:color w:val="FF0000"/>
+          <w:sz w:val="28"/>
+          <w:szCs w:val="28"/>
+        </w:rPr>
+        <w:t>Warning</w:t>
+      </w:r>
+      <w:r>
+        <w:rPr>
+          <w:rFonts w:ascii="Roboto" w:hAnsi="Roboto"/>
+          <w:color w:val="FF0000"/>
           <w:sz w:val="28"/>
           <w:szCs w:val="28"/>
         </w:rPr>
@@ -1242,6 +1392,7 @@
       <w:r>
         <w:rPr>
           <w:rFonts w:ascii="Roboto" w:hAnsi="Roboto"/>
+          <w:color w:val="FF0000"/>
           <w:sz w:val="28"/>
           <w:szCs w:val="28"/>
         </w:rPr>
@@ -1250,6 +1401,16 @@
       <w:r>
         <w:rPr>
           <w:rFonts w:ascii="Roboto" w:hAnsi="Roboto"/>
+          <w:color w:val="FF0000"/>
+          <w:sz w:val="28"/>
+          <w:szCs w:val="28"/>
+        </w:rPr>
+        <w:t xml:space="preserve"> ***</w:t>
+      </w:r>
+      <w:r>
+        <w:rPr>
+          <w:rFonts w:ascii="Roboto" w:hAnsi="Roboto"/>
+          <w:color w:val="FF0000"/>
           <w:sz w:val="28"/>
           <w:szCs w:val="28"/>
         </w:rPr>
@@ -1390,7 +1551,7 @@
                     </pic:cNvPicPr>
                   </pic:nvPicPr>
                   <pic:blipFill>
-                    <a:blip r:embed="rId9" cstate="print">
+                    <a:blip r:embed="rId11" cstate="print">
                       <a:extLst>
                         <a:ext uri="{28A0092B-C50C-407E-A947-70E740481C1C}">
                           <a14:useLocalDpi xmlns:a14="http://schemas.microsoft.com/office/drawing/2010/main" val="0"/>
@@ -2904,7 +3065,6 @@
   <w:style w:type="character" w:default="1" w:styleId="DefaultParagraphFont">
     <w:name w:val="Default Paragraph Font"/>
     <w:uiPriority w:val="1"/>
-    <w:semiHidden/>
     <w:unhideWhenUsed/>
   </w:style>
   <w:style w:type="table" w:default="1" w:styleId="TableNormal">

</xml_diff>